<commit_message>
lab1 updated in 2023-01
</commit_message>
<xml_diff>
--- a/Lab1/Lab1 Notes.docx
+++ b/Lab1/Lab1 Notes.docx
@@ -47,9 +47,11 @@
       <w:r>
         <w:t>“</w:t>
       </w:r>
+      <w:proofErr w:type="spellStart"/>
       <w:r>
         <w:t>australiaeast</w:t>
       </w:r>
+      <w:proofErr w:type="spellEnd"/>
       <w:r>
         <w:t>”</w:t>
       </w:r>
@@ -59,9 +61,11 @@
       <w:r>
         <w:t>“</w:t>
       </w:r>
+      <w:proofErr w:type="spellStart"/>
       <w:r>
         <w:t>eastus</w:t>
       </w:r>
+      <w:proofErr w:type="spellEnd"/>
       <w:r>
         <w:t>”</w:t>
       </w:r>
@@ -71,9 +75,11 @@
       <w:r>
         <w:t>“</w:t>
       </w:r>
+      <w:proofErr w:type="spellStart"/>
       <w:r>
         <w:t>westeurope</w:t>
       </w:r>
+      <w:proofErr w:type="spellEnd"/>
       <w:r>
         <w:t>”</w:t>
       </w:r>
@@ -90,10 +96,60 @@
         <w:t>”</w:t>
       </w:r>
       <w:r>
-        <w:t>. One student had issues with “uksouth”</w:t>
-      </w:r>
-      <w:r>
-        <w:t>, replace by “centralus”</w:t>
+        <w:t>. One student had issues with “</w:t>
+      </w:r>
+      <w:proofErr w:type="spellStart"/>
+      <w:r>
+        <w:t>uksouth</w:t>
+      </w:r>
+      <w:proofErr w:type="spellEnd"/>
+      <w:r>
+        <w:t>”</w:t>
+      </w:r>
+      <w:r>
+        <w:t>, replace by “</w:t>
+      </w:r>
+      <w:proofErr w:type="spellStart"/>
+      <w:r>
+        <w:t>centralus</w:t>
+      </w:r>
+      <w:proofErr w:type="spellEnd"/>
+      <w:r>
+        <w:t>”</w:t>
+      </w:r>
+      <w:r>
+        <w:t>.</w:t>
+      </w:r>
+      <w:r>
+        <w:br/>
+        <w:t xml:space="preserve">This time we will use only </w:t>
+      </w:r>
+      <w:proofErr w:type="spellStart"/>
+      <w:r>
+        <w:t>eastus</w:t>
+      </w:r>
+      <w:proofErr w:type="spellEnd"/>
+      <w:r>
+        <w:t xml:space="preserve"> and </w:t>
+      </w:r>
+      <w:proofErr w:type="spellStart"/>
+      <w:r>
+        <w:t>westus</w:t>
+      </w:r>
+      <w:proofErr w:type="spellEnd"/>
+      <w:r>
+        <w:t>.</w:t>
+      </w:r>
+      <w:r>
+        <w:t xml:space="preserve"> Last time I went to the extreme of using only </w:t>
+      </w:r>
+      <w:proofErr w:type="spellStart"/>
+      <w:r>
+        <w:t>eastus</w:t>
+      </w:r>
+      <w:proofErr w:type="spellEnd"/>
+      <w:r>
+        <w:t>.</w:t>
       </w:r>
       <w:r>
         <w:br/>
@@ -161,30 +217,41 @@
         </w:rPr>
       </w:pPr>
       <w:r>
-        <w:t xml:space="preserve">If it is less than 2.37 you </w:t>
-      </w:r>
-      <w:r>
-        <w:t xml:space="preserve">can </w:t>
-      </w:r>
-      <w:r>
-        <w:t xml:space="preserve">update with </w:t>
-      </w:r>
+        <w:t xml:space="preserve">If it is less than 2.37 you update with </w:t>
+      </w:r>
+      <w:proofErr w:type="spellStart"/>
       <w:r>
         <w:rPr>
           <w:b/>
           <w:bCs/>
         </w:rPr>
-        <w:t>az upgrade</w:t>
-      </w:r>
+        <w:t>az</w:t>
+      </w:r>
+      <w:proofErr w:type="spellEnd"/>
       <w:r>
         <w:rPr>
           <w:b/>
           <w:bCs/>
         </w:rPr>
+        <w:t xml:space="preserve"> upgrade</w:t>
+      </w:r>
+      <w:r>
+        <w:rPr>
+          <w:b/>
+          <w:bCs/>
+        </w:rPr>
         <w:t xml:space="preserve">, </w:t>
       </w:r>
       <w:r>
-        <w:t>otherwise on line 58 we have to use objectId instead of id.</w:t>
+        <w:t xml:space="preserve">otherwise on line 58 we have to use </w:t>
+      </w:r>
+      <w:proofErr w:type="spellStart"/>
+      <w:r>
+        <w:t>objectId</w:t>
+      </w:r>
+      <w:proofErr w:type="spellEnd"/>
+      <w:r>
+        <w:t xml:space="preserve"> instead of id.</w:t>
       </w:r>
       <w:r>
         <w:t xml:space="preserve"> </w:t>
@@ -193,10 +260,15 @@
         <w:sym w:font="Wingdings" w:char="F0E8"/>
       </w:r>
       <w:r>
-        <w:t xml:space="preserve"> The VM </w:t>
-      </w:r>
-      <w:r>
-        <w:t>was update to 2.38, but then it was updated again to remain using an older version. In this case use objectId. The GitHub site has been switching between id and objectId. At this moment it is back objectId. We need to always check which one is currently being used and match with the version of AZ CLI in the VM.</w:t>
+        <w:t xml:space="preserve"> The VM has been updated now. So, don’t change from id to </w:t>
+      </w:r>
+      <w:proofErr w:type="spellStart"/>
+      <w:r>
+        <w:t>objectId</w:t>
+      </w:r>
+      <w:proofErr w:type="spellEnd"/>
+      <w:r>
+        <w:t>.</w:t>
       </w:r>
       <w:r>
         <w:br/>
@@ -988,6 +1060,9 @@
     <w:p>
       <w:pPr>
         <w:pStyle w:val="ListParagraph"/>
+        <w:rPr>
+          <w:noProof/>
+        </w:rPr>
       </w:pPr>
       <w:r>
         <w:rPr>
@@ -1006,9 +1081,9 @@
           <w:noProof/>
         </w:rPr>
         <w:drawing>
-          <wp:inline distT="0" distB="0" distL="0" distR="0" wp14:anchorId="46A1617F" wp14:editId="38261C47">
-            <wp:extent cx="11477625" cy="8515350"/>
-            <wp:effectExtent l="0" t="0" r="9525" b="0"/>
+          <wp:inline distT="0" distB="0" distL="0" distR="0" wp14:anchorId="46A1617F" wp14:editId="31C8DAAB">
+            <wp:extent cx="11315004" cy="8394700"/>
+            <wp:effectExtent l="0" t="0" r="1270" b="6350"/>
             <wp:docPr id="14" name="Picture 14"/>
             <wp:cNvGraphicFramePr>
               <a:graphicFrameLocks xmlns:a="http://schemas.openxmlformats.org/drawingml/2006/main" noChangeAspect="1"/>
@@ -1029,7 +1104,7 @@
                   <pic:spPr>
                     <a:xfrm>
                       <a:off x="0" y="0"/>
-                      <a:ext cx="11477625" cy="8515350"/>
+                      <a:ext cx="11320523" cy="8398795"/>
                     </a:xfrm>
                     <a:prstGeom prst="rect">
                       <a:avLst/>
@@ -1045,76 +1120,38 @@
     <w:p>
       <w:pPr>
         <w:pStyle w:val="ListParagraph"/>
-        <w:numPr>
-          <w:ilvl w:val="0"/>
-          <w:numId w:val="1"/>
-        </w:numPr>
-      </w:pPr>
-      <w:r>
-        <w:rPr>
-          <w:noProof/>
-        </w:rPr>
-        <w:t>I have exported the notebook to d:\dp-203\</w:t>
-      </w:r>
-      <w:r>
-        <w:rPr>
-          <w:noProof/>
-        </w:rPr>
-        <w:t>L</w:t>
-      </w:r>
-      <w:r>
-        <w:rPr>
-          <w:noProof/>
-        </w:rPr>
-        <w:t>ab1\</w:t>
-      </w:r>
-      <w:r>
-        <w:rPr>
-          <w:noProof/>
-        </w:rPr>
-        <w:t>1-Delta-Architecture.ipynb</w:t>
-      </w:r>
-      <w:r>
-        <w:rPr>
-          <w:noProof/>
-        </w:rPr>
-        <w:t xml:space="preserve">. So it can be opened in Azure Data Studio. </w:t>
-      </w:r>
-      <w:r>
-        <w:rPr>
-          <w:noProof/>
-        </w:rPr>
-        <w:t xml:space="preserve">Note that we need to import the .dbc file which includes the folder </w:t>
-      </w:r>
-      <w:r>
-        <w:rPr>
-          <w:b/>
-          <w:bCs/>
-          <w:noProof/>
-        </w:rPr>
-        <w:t>Includes</w:t>
-      </w:r>
-      <w:r>
-        <w:rPr>
-          <w:noProof/>
-        </w:rPr>
-        <w:t>.</w:t>
-      </w:r>
-      <w:r>
-        <w:rPr>
-          <w:noProof/>
-        </w:rPr>
-        <w:br/>
-      </w:r>
+        <w:rPr>
+          <w:noProof/>
+        </w:rPr>
+      </w:pPr>
+    </w:p>
+    <w:p>
+      <w:pPr>
+        <w:pStyle w:val="ListParagraph"/>
+      </w:pPr>
+      <w:r>
+        <w:t>In Nov 2022 I r</w:t>
+      </w:r>
+      <w:r>
+        <w:t>a</w:t>
+      </w:r>
+      <w:r>
+        <w:t>n the script and the deployment failed.</w:t>
+      </w:r>
+    </w:p>
+    <w:p>
+      <w:pPr>
+        <w:pStyle w:val="ListParagraph"/>
+      </w:pPr>
       <w:r>
         <w:rPr>
           <w:noProof/>
         </w:rPr>
         <w:drawing>
-          <wp:inline distT="0" distB="0" distL="0" distR="0" wp14:anchorId="5EBB7E1B" wp14:editId="6B0E1BB5">
-            <wp:extent cx="4260850" cy="1363236"/>
-            <wp:effectExtent l="0" t="0" r="6350" b="8890"/>
-            <wp:docPr id="9" name="Picture 9"/>
+          <wp:inline distT="0" distB="0" distL="0" distR="0" wp14:anchorId="496A686E" wp14:editId="12351509">
+            <wp:extent cx="8810625" cy="1209675"/>
+            <wp:effectExtent l="0" t="0" r="9525" b="9525"/>
+            <wp:docPr id="27" name="Picture 27"/>
             <wp:cNvGraphicFramePr>
               <a:graphicFrameLocks xmlns:a="http://schemas.openxmlformats.org/drawingml/2006/main" noChangeAspect="1"/>
             </wp:cNvGraphicFramePr>
@@ -1134,7 +1171,7 @@
                   <pic:spPr>
                     <a:xfrm>
                       <a:off x="0" y="0"/>
-                      <a:ext cx="4269874" cy="1366123"/>
+                      <a:ext cx="8810625" cy="1209675"/>
                     </a:xfrm>
                     <a:prstGeom prst="rect">
                       <a:avLst/>
@@ -1146,27 +1183,74 @@
           </wp:inline>
         </w:drawing>
       </w:r>
-      <w:r>
-        <w:rPr>
-          <w:noProof/>
-        </w:rPr>
-        <w:t xml:space="preserve">                      </w:t>
-      </w:r>
-      <w:r>
-        <w:rPr>
-          <w:noProof/>
-        </w:rPr>
+    </w:p>
+    <w:p>
+      <w:pPr>
+        <w:pStyle w:val="ListParagraph"/>
+      </w:pPr>
+      <w:r>
+        <w:t>Apparently</w:t>
+      </w:r>
+      <w:r>
+        <w:t>,</w:t>
+      </w:r>
+      <w:r>
+        <w:t xml:space="preserve"> it was just the </w:t>
+      </w:r>
+      <w:r>
+        <w:t xml:space="preserve">creation of </w:t>
+      </w:r>
+      <w:proofErr w:type="spellStart"/>
+      <w:r>
+        <w:t>Manag</w:t>
+      </w:r>
+      <w:r>
+        <w:t>e</w:t>
+      </w:r>
+      <w:r>
+        <w:t>AccessPolicy</w:t>
+      </w:r>
+      <w:proofErr w:type="spellEnd"/>
+      <w:r>
         <w:t xml:space="preserve"> </w:t>
       </w:r>
       <w:r>
+        <w:t>for</w:t>
+      </w:r>
+      <w:r>
+        <w:t xml:space="preserve"> the </w:t>
+      </w:r>
+      <w:proofErr w:type="spellStart"/>
+      <w:r>
+        <w:t>Eventhub</w:t>
+      </w:r>
+      <w:proofErr w:type="spellEnd"/>
+      <w:r>
+        <w:t>. So</w:t>
+      </w:r>
+      <w:r>
+        <w:t>,</w:t>
+      </w:r>
+      <w:r>
+        <w:t xml:space="preserve"> I created it manually</w:t>
+      </w:r>
+      <w:r>
+        <w:t xml:space="preserve"> as per template below: </w:t>
+      </w:r>
+    </w:p>
+    <w:p>
+      <w:pPr>
+        <w:pStyle w:val="ListParagraph"/>
+      </w:pPr>
+      <w:r>
         <w:rPr>
           <w:noProof/>
         </w:rPr>
         <w:drawing>
-          <wp:inline distT="0" distB="0" distL="0" distR="0" wp14:anchorId="18887EA3" wp14:editId="609B9119">
-            <wp:extent cx="2343150" cy="1965368"/>
-            <wp:effectExtent l="0" t="0" r="0" b="0"/>
-            <wp:docPr id="10" name="Picture 10"/>
+          <wp:inline distT="0" distB="0" distL="0" distR="0" wp14:anchorId="71CB508B" wp14:editId="1FDDD26B">
+            <wp:extent cx="7639050" cy="866775"/>
+            <wp:effectExtent l="0" t="0" r="0" b="9525"/>
+            <wp:docPr id="26" name="Picture 26"/>
             <wp:cNvGraphicFramePr>
               <a:graphicFrameLocks xmlns:a="http://schemas.openxmlformats.org/drawingml/2006/main" noChangeAspect="1"/>
             </wp:cNvGraphicFramePr>
@@ -1186,7 +1270,7 @@
                   <pic:spPr>
                     <a:xfrm>
                       <a:off x="0" y="0"/>
-                      <a:ext cx="2348830" cy="1970132"/>
+                      <a:ext cx="7639050" cy="866775"/>
                     </a:xfrm>
                     <a:prstGeom prst="rect">
                       <a:avLst/>
@@ -1198,112 +1282,20 @@
           </wp:inline>
         </w:drawing>
       </w:r>
-      <w:r>
-        <w:rPr>
-          <w:noProof/>
-        </w:rPr>
-        <w:br/>
-        <w:t xml:space="preserve">In Dataset-Mounts the mount </w:t>
-      </w:r>
-      <w:r>
-        <w:rPr>
-          <w:b/>
-          <w:bCs/>
-          <w:noProof/>
-        </w:rPr>
-        <w:t>/mnt/training</w:t>
-      </w:r>
-      <w:r>
-        <w:rPr>
-          <w:noProof/>
-        </w:rPr>
-        <w:t xml:space="preserve"> is created</w:t>
-      </w:r>
-      <w:r>
-        <w:rPr>
-          <w:noProof/>
-        </w:rPr>
-        <w:br/>
-        <w:t>To create a mount you</w:t>
-      </w:r>
-      <w:r>
-        <w:rPr>
-          <w:noProof/>
-        </w:rPr>
-        <w:t xml:space="preserve"> can</w:t>
-      </w:r>
-      <w:r>
-        <w:rPr>
-          <w:noProof/>
-        </w:rPr>
-        <w:t xml:space="preserve"> use</w:t>
-      </w:r>
-      <w:r>
-        <w:rPr>
-          <w:noProof/>
-        </w:rPr>
-        <w:t>:</w:t>
-      </w:r>
-      <w:r>
-        <w:rPr>
-          <w:noProof/>
-        </w:rPr>
-        <w:br/>
-      </w:r>
-      <w:r>
-        <w:rPr>
-          <w:noProof/>
-        </w:rPr>
-        <w:t xml:space="preserve"> dbutils.fs.mount(</w:t>
-      </w:r>
-      <w:r>
-        <w:rPr>
-          <w:noProof/>
-        </w:rPr>
-        <w:t>source=”wasbs:// or abfss:// …</w:t>
-      </w:r>
-      <w:r>
-        <w:rPr>
-          <w:noProof/>
-        </w:rPr>
-        <w:t>”</w:t>
-      </w:r>
-      <w:r>
-        <w:rPr>
-          <w:noProof/>
-        </w:rPr>
-        <w:t>, mount_point = “/mnt/testing”,extra_configs = {</w:t>
-      </w:r>
-      <w:r>
-        <w:t xml:space="preserve"> </w:t>
-      </w:r>
-      <w:r>
-        <w:rPr>
-          <w:noProof/>
-        </w:rPr>
-        <w:t>"fs.azure.account.key.{0}.blob.core.windows.net".format(storage_account_name): storage_account_key</w:t>
-      </w:r>
-      <w:r>
-        <w:rPr>
-          <w:noProof/>
-        </w:rPr>
-        <w:t>}</w:t>
-      </w:r>
-      <w:r>
-        <w:rPr>
-          <w:noProof/>
-        </w:rPr>
-        <w:br/>
-      </w:r>
+    </w:p>
+    <w:p>
+      <w:pPr>
+        <w:pStyle w:val="ListParagraph"/>
+      </w:pPr>
       <w:r>
         <w:rPr>
           <w:noProof/>
         </w:rPr>
         <w:drawing>
-          <wp:inline distT="0" distB="0" distL="0" distR="0" wp14:anchorId="46FAB4F4" wp14:editId="3A80D452">
-            <wp:extent cx="6616700" cy="1700678"/>
-            <wp:effectExtent l="0" t="0" r="0" b="0"/>
-            <wp:docPr id="11" name="Picture 11"/>
+          <wp:inline distT="0" distB="0" distL="0" distR="0" wp14:anchorId="1BC47754" wp14:editId="5B22860A">
+            <wp:extent cx="9305925" cy="3609975"/>
+            <wp:effectExtent l="0" t="0" r="9525" b="9525"/>
+            <wp:docPr id="28" name="Picture 28"/>
             <wp:cNvGraphicFramePr>
               <a:graphicFrameLocks xmlns:a="http://schemas.openxmlformats.org/drawingml/2006/main" noChangeAspect="1"/>
             </wp:cNvGraphicFramePr>
@@ -1323,7 +1315,7 @@
                   <pic:spPr>
                     <a:xfrm>
                       <a:off x="0" y="0"/>
-                      <a:ext cx="6631715" cy="1704537"/>
+                      <a:ext cx="9305925" cy="3609975"/>
                     </a:xfrm>
                     <a:prstGeom prst="rect">
                       <a:avLst/>
@@ -1335,92 +1327,36 @@
           </wp:inline>
         </w:drawing>
       </w:r>
-      <w:r>
-        <w:rPr>
-          <w:noProof/>
-        </w:rPr>
-        <w:br/>
-        <w:t xml:space="preserve">You check the existing mounts with </w:t>
-      </w:r>
-      <w:r>
-        <w:rPr>
-          <w:b/>
-          <w:bCs/>
-          <w:noProof/>
-        </w:rPr>
-        <w:t>display(dbutils.fs.mounts())</w:t>
-      </w:r>
-      <w:r>
-        <w:rPr>
-          <w:b/>
-          <w:bCs/>
-          <w:noProof/>
-        </w:rPr>
-        <w:br/>
-      </w:r>
-      <w:r>
-        <w:rPr>
-          <w:noProof/>
-        </w:rPr>
-        <w:t>To</w:t>
-      </w:r>
-      <w:r>
-        <w:rPr>
-          <w:b/>
-          <w:bCs/>
-          <w:noProof/>
-        </w:rPr>
-        <w:t xml:space="preserve"> </w:t>
-      </w:r>
-      <w:r>
-        <w:rPr>
-          <w:noProof/>
-        </w:rPr>
-        <w:t>u</w:t>
-      </w:r>
-      <w:r>
-        <w:rPr>
-          <w:noProof/>
-        </w:rPr>
-        <w:t xml:space="preserve">nmount, </w:t>
-      </w:r>
-      <w:r>
-        <w:rPr>
-          <w:b/>
-          <w:bCs/>
-          <w:noProof/>
-        </w:rPr>
-        <w:t xml:space="preserve">dbutils.fs.unmount('/mnt/testing') </w:t>
-      </w:r>
-      <w:r>
-        <w:rPr>
-          <w:b/>
-          <w:bCs/>
-          <w:noProof/>
-        </w:rPr>
-        <w:br/>
-      </w:r>
-      <w:r>
-        <w:rPr>
-          <w:noProof/>
-        </w:rPr>
-        <w:t>To browse the DBFS it has to be enabled in Settings | Admin Console | Workspace settings | Advanced | DBFS File Browser</w:t>
-      </w:r>
-      <w:r>
-        <w:rPr>
-          <w:noProof/>
-        </w:rPr>
-        <w:br/>
-      </w:r>
+    </w:p>
+    <w:p>
+      <w:pPr>
+        <w:pStyle w:val="ListParagraph"/>
+      </w:pPr>
+    </w:p>
+    <w:p>
+      <w:pPr>
+        <w:pStyle w:val="ListParagraph"/>
+      </w:pPr>
+      <w:r>
+        <w:t>The UI in Databricks is not exactly as described in the lab.</w:t>
+      </w:r>
+      <w:r>
+        <w:t xml:space="preserve"> Below you see 2 ways to start creating the cluster.</w:t>
+      </w:r>
+    </w:p>
+    <w:p>
+      <w:pPr>
+        <w:pStyle w:val="ListParagraph"/>
+      </w:pPr>
       <w:r>
         <w:rPr>
           <w:noProof/>
         </w:rPr>
         <w:drawing>
-          <wp:inline distT="0" distB="0" distL="0" distR="0" wp14:anchorId="79094922" wp14:editId="6B8FF28E">
-            <wp:extent cx="4892434" cy="3683000"/>
-            <wp:effectExtent l="0" t="0" r="3810" b="0"/>
-            <wp:docPr id="12" name="Picture 12"/>
+          <wp:inline distT="0" distB="0" distL="0" distR="0" wp14:anchorId="6ED49D1D" wp14:editId="35B78723">
+            <wp:extent cx="2609936" cy="2759075"/>
+            <wp:effectExtent l="0" t="0" r="0" b="3175"/>
+            <wp:docPr id="29" name="Picture 29"/>
             <wp:cNvGraphicFramePr>
               <a:graphicFrameLocks xmlns:a="http://schemas.openxmlformats.org/drawingml/2006/main" noChangeAspect="1"/>
             </wp:cNvGraphicFramePr>
@@ -1440,7 +1376,7 @@
                   <pic:spPr>
                     <a:xfrm>
                       <a:off x="0" y="0"/>
-                      <a:ext cx="4902146" cy="3690311"/>
+                      <a:ext cx="2613553" cy="2762899"/>
                     </a:xfrm>
                     <a:prstGeom prst="rect">
                       <a:avLst/>
@@ -1453,20 +1389,20 @@
         </w:drawing>
       </w:r>
       <w:r>
-        <w:rPr>
-          <w:noProof/>
-        </w:rPr>
-        <w:t xml:space="preserve">           </w:t>
+        <w:t xml:space="preserve">  </w:t>
+      </w:r>
+      <w:r>
+        <w:t xml:space="preserve">                            </w:t>
       </w:r>
       <w:r>
         <w:rPr>
           <w:noProof/>
         </w:rPr>
         <w:drawing>
-          <wp:inline distT="0" distB="0" distL="0" distR="0" wp14:anchorId="530DCEF9" wp14:editId="4F1F3168">
-            <wp:extent cx="5429250" cy="2725615"/>
-            <wp:effectExtent l="0" t="0" r="0" b="0"/>
-            <wp:docPr id="13" name="Picture 13"/>
+          <wp:inline distT="0" distB="0" distL="0" distR="0" wp14:anchorId="16BA3B17" wp14:editId="0179A1B9">
+            <wp:extent cx="4505325" cy="2505075"/>
+            <wp:effectExtent l="0" t="0" r="9525" b="9525"/>
+            <wp:docPr id="30" name="Picture 30"/>
             <wp:cNvGraphicFramePr>
               <a:graphicFrameLocks xmlns:a="http://schemas.openxmlformats.org/drawingml/2006/main" noChangeAspect="1"/>
             </wp:cNvGraphicFramePr>
@@ -1486,7 +1422,7 @@
                   <pic:spPr>
                     <a:xfrm>
                       <a:off x="0" y="0"/>
-                      <a:ext cx="5442210" cy="2732121"/>
+                      <a:ext cx="4505325" cy="2505075"/>
                     </a:xfrm>
                     <a:prstGeom prst="rect">
                       <a:avLst/>
@@ -1498,43 +1434,79 @@
           </wp:inline>
         </w:drawing>
       </w:r>
-      <w:r>
-        <w:rPr>
-          <w:noProof/>
-        </w:rPr>
-        <w:br/>
-      </w:r>
-      <w:r>
-        <w:t xml:space="preserve">Read the article </w:t>
-      </w:r>
-      <w:hyperlink r:id="rId26" w:history="1">
-        <w:r>
-          <w:rPr>
-            <w:rStyle w:val="Hyperlink"/>
-          </w:rPr>
-          <w:t>https://docs.microsoft.com/en-us/azure/databricks/data/databricks-file-system</w:t>
-        </w:r>
-      </w:hyperlink>
-      <w:r>
-        <w:t xml:space="preserve"> to learn</w:t>
-      </w:r>
-      <w:r>
-        <w:t xml:space="preserve"> more</w:t>
-      </w:r>
-      <w:r>
-        <w:t xml:space="preserve"> about DBFS</w:t>
-      </w:r>
     </w:p>
     <w:p>
       <w:pPr>
         <w:pStyle w:val="ListParagraph"/>
       </w:pPr>
       <w:r>
-        <w:rPr>
-          <w:noProof/>
-        </w:rPr>
-        <w:br/>
-      </w:r>
+        <w:t>The name is not highlighted in red as the instructions. But you can click it and rename to Test Cluster.</w:t>
+      </w:r>
+    </w:p>
+    <w:p>
+      <w:pPr>
+        <w:pStyle w:val="ListParagraph"/>
+      </w:pPr>
+      <w:r>
+        <w:rPr>
+          <w:noProof/>
+        </w:rPr>
+        <w:drawing>
+          <wp:inline distT="0" distB="0" distL="0" distR="0" wp14:anchorId="2F94650B" wp14:editId="3CC3CA00">
+            <wp:extent cx="3714750" cy="1653564"/>
+            <wp:effectExtent l="0" t="0" r="0" b="3810"/>
+            <wp:docPr id="31" name="Picture 31"/>
+            <wp:cNvGraphicFramePr>
+              <a:graphicFrameLocks xmlns:a="http://schemas.openxmlformats.org/drawingml/2006/main" noChangeAspect="1"/>
+            </wp:cNvGraphicFramePr>
+            <a:graphic xmlns:a="http://schemas.openxmlformats.org/drawingml/2006/main">
+              <a:graphicData uri="http://schemas.openxmlformats.org/drawingml/2006/picture">
+                <pic:pic xmlns:pic="http://schemas.openxmlformats.org/drawingml/2006/picture">
+                  <pic:nvPicPr>
+                    <pic:cNvPr id="1" name=""/>
+                    <pic:cNvPicPr/>
+                  </pic:nvPicPr>
+                  <pic:blipFill>
+                    <a:blip r:embed="rId26"/>
+                    <a:stretch>
+                      <a:fillRect/>
+                    </a:stretch>
+                  </pic:blipFill>
+                  <pic:spPr>
+                    <a:xfrm>
+                      <a:off x="0" y="0"/>
+                      <a:ext cx="3728245" cy="1659571"/>
+                    </a:xfrm>
+                    <a:prstGeom prst="rect">
+                      <a:avLst/>
+                    </a:prstGeom>
+                  </pic:spPr>
+                </pic:pic>
+              </a:graphicData>
+            </a:graphic>
+          </wp:inline>
+        </w:drawing>
+      </w:r>
+    </w:p>
+    <w:p>
+      <w:pPr>
+        <w:pStyle w:val="ListParagraph"/>
+      </w:pPr>
+      <w:r>
+        <w:t xml:space="preserve">***  CHANGE TO </w:t>
+      </w:r>
+      <w:r>
+        <w:rPr>
+          <w:b/>
+          <w:bCs/>
+        </w:rPr>
+        <w:t>Single node</w:t>
+      </w:r>
+    </w:p>
+    <w:p>
+      <w:pPr>
+        <w:pStyle w:val="ListParagraph"/>
+      </w:pPr>
     </w:p>
     <w:p>
       <w:pPr>
@@ -1545,34 +1517,59 @@
         </w:numPr>
       </w:pPr>
       <w:r>
-        <w:t xml:space="preserve">After executing </w:t>
-      </w:r>
-      <w:r>
-        <w:t>.\dp-203-setup-Part02.ps1</w:t>
-      </w:r>
-      <w:r>
-        <w:t>,</w:t>
-      </w:r>
-      <w:r>
-        <w:t xml:space="preserve"> </w:t>
+        <w:rPr>
+          <w:noProof/>
+        </w:rPr>
+        <w:t>I have exported the notebook to d:\dp-203\</w:t>
+      </w:r>
+      <w:r>
+        <w:rPr>
+          <w:noProof/>
+        </w:rPr>
+        <w:t>L</w:t>
+      </w:r>
+      <w:r>
+        <w:rPr>
+          <w:noProof/>
+        </w:rPr>
+        <w:t>ab1\</w:t>
+      </w:r>
+      <w:r>
+        <w:rPr>
+          <w:noProof/>
+        </w:rPr>
+        <w:t>1-Delta-Architecture.ipynb</w:t>
+      </w:r>
+      <w:r>
+        <w:rPr>
+          <w:noProof/>
+        </w:rPr>
+        <w:t xml:space="preserve">. So it can be opened in Azure Data Studio. </w:t>
+      </w:r>
+      <w:r>
+        <w:rPr>
+          <w:noProof/>
+        </w:rPr>
+        <w:t xml:space="preserve">Note that we need to import the .dbc file which includes the folder </w:t>
       </w:r>
       <w:r>
         <w:rPr>
           <w:b/>
           <w:bCs/>
-        </w:rPr>
-        <w:t>azcopy</w:t>
-      </w:r>
-      <w:r>
-        <w:t xml:space="preserve"> will have copied a lot of files to the datalake. The source is in AllFiles. In wwi-02\online-user-profiles-01 there are 100000 </w:t>
-      </w:r>
-      <w:r>
-        <w:t>JSON</w:t>
-      </w:r>
-      <w:r>
-        <w:t xml:space="preserve"> files.</w:t>
-      </w:r>
-      <w:r>
+          <w:noProof/>
+        </w:rPr>
+        <w:t>Includes</w:t>
+      </w:r>
+      <w:r>
+        <w:rPr>
+          <w:noProof/>
+        </w:rPr>
+        <w:t>.</w:t>
+      </w:r>
+      <w:r>
+        <w:rPr>
+          <w:noProof/>
+        </w:rPr>
         <w:br/>
       </w:r>
       <w:r>
@@ -1580,10 +1577,10 @@
           <w:noProof/>
         </w:rPr>
         <w:drawing>
-          <wp:inline distT="0" distB="0" distL="0" distR="0" wp14:anchorId="075DAA9F" wp14:editId="0222E62B">
-            <wp:extent cx="4398055" cy="3275679"/>
-            <wp:effectExtent l="0" t="0" r="2540" b="1270"/>
-            <wp:docPr id="1" name="Picture 1"/>
+          <wp:inline distT="0" distB="0" distL="0" distR="0" wp14:anchorId="5EBB7E1B" wp14:editId="6B0E1BB5">
+            <wp:extent cx="4260850" cy="1363236"/>
+            <wp:effectExtent l="0" t="0" r="6350" b="8890"/>
+            <wp:docPr id="9" name="Picture 9"/>
             <wp:cNvGraphicFramePr>
               <a:graphicFrameLocks xmlns:a="http://schemas.openxmlformats.org/drawingml/2006/main" noChangeAspect="1"/>
             </wp:cNvGraphicFramePr>
@@ -1603,7 +1600,7 @@
                   <pic:spPr>
                     <a:xfrm>
                       <a:off x="0" y="0"/>
-                      <a:ext cx="4419386" cy="3291567"/>
+                      <a:ext cx="4269874" cy="1366123"/>
                     </a:xfrm>
                     <a:prstGeom prst="rect">
                       <a:avLst/>
@@ -1616,17 +1613,26 @@
         </w:drawing>
       </w:r>
       <w:r>
-        <w:t xml:space="preserve">                </w:t>
+        <w:rPr>
+          <w:noProof/>
+        </w:rPr>
+        <w:t xml:space="preserve">                      </w:t>
+      </w:r>
+      <w:r>
+        <w:rPr>
+          <w:noProof/>
+        </w:rPr>
+        <w:t xml:space="preserve"> </w:t>
       </w:r>
       <w:r>
         <w:rPr>
           <w:noProof/>
         </w:rPr>
         <w:drawing>
-          <wp:inline distT="0" distB="0" distL="0" distR="0" wp14:anchorId="118DE082" wp14:editId="32CAD40E">
-            <wp:extent cx="4422576" cy="2844165"/>
+          <wp:inline distT="0" distB="0" distL="0" distR="0" wp14:anchorId="18887EA3" wp14:editId="609B9119">
+            <wp:extent cx="2343150" cy="1965368"/>
             <wp:effectExtent l="0" t="0" r="0" b="0"/>
-            <wp:docPr id="2" name="Picture 2"/>
+            <wp:docPr id="10" name="Picture 10"/>
             <wp:cNvGraphicFramePr>
               <a:graphicFrameLocks xmlns:a="http://schemas.openxmlformats.org/drawingml/2006/main" noChangeAspect="1"/>
             </wp:cNvGraphicFramePr>
@@ -1646,7 +1652,7 @@
                   <pic:spPr>
                     <a:xfrm>
                       <a:off x="0" y="0"/>
-                      <a:ext cx="4447381" cy="2860117"/>
+                      <a:ext cx="2348830" cy="1970132"/>
                     </a:xfrm>
                     <a:prstGeom prst="rect">
                       <a:avLst/>
@@ -1658,38 +1664,112 @@
           </wp:inline>
         </w:drawing>
       </w:r>
-    </w:p>
-    <w:p>
-      <w:pPr>
-        <w:pStyle w:val="ListParagraph"/>
-        <w:numPr>
-          <w:ilvl w:val="0"/>
-          <w:numId w:val="1"/>
-        </w:numPr>
-      </w:pPr>
-      <w:r>
-        <w:t>Be aware that Part02 will write variables to Part</w:t>
-      </w:r>
-      <w:r>
-        <w:t>03.</w:t>
-      </w:r>
-      <w:r>
+      <w:r>
+        <w:rPr>
+          <w:noProof/>
+        </w:rPr>
         <w:br/>
-      </w:r>
-    </w:p>
-    <w:p>
-      <w:pPr>
-        <w:pStyle w:val="ListParagraph"/>
-      </w:pPr>
+        <w:t xml:space="preserve">In Dataset-Mounts the mount </w:t>
+      </w:r>
+      <w:r>
+        <w:rPr>
+          <w:b/>
+          <w:bCs/>
+          <w:noProof/>
+        </w:rPr>
+        <w:t>/mnt/training</w:t>
+      </w:r>
+      <w:r>
+        <w:rPr>
+          <w:noProof/>
+        </w:rPr>
+        <w:t xml:space="preserve"> is created</w:t>
+      </w:r>
+      <w:r>
+        <w:rPr>
+          <w:noProof/>
+        </w:rPr>
+        <w:br/>
+        <w:t>To create a mount you</w:t>
+      </w:r>
+      <w:r>
+        <w:rPr>
+          <w:noProof/>
+        </w:rPr>
+        <w:t xml:space="preserve"> can</w:t>
+      </w:r>
+      <w:r>
+        <w:rPr>
+          <w:noProof/>
+        </w:rPr>
+        <w:t xml:space="preserve"> use</w:t>
+      </w:r>
+      <w:r>
+        <w:rPr>
+          <w:noProof/>
+        </w:rPr>
+        <w:t>:</w:t>
+      </w:r>
+      <w:r>
+        <w:rPr>
+          <w:noProof/>
+        </w:rPr>
+        <w:br/>
+      </w:r>
+      <w:r>
+        <w:rPr>
+          <w:noProof/>
+        </w:rPr>
+        <w:t xml:space="preserve"> dbutils.fs.mount(</w:t>
+      </w:r>
+      <w:r>
+        <w:rPr>
+          <w:noProof/>
+        </w:rPr>
+        <w:t>source=”wasbs:// or abfss:// …</w:t>
+      </w:r>
+      <w:r>
+        <w:rPr>
+          <w:noProof/>
+        </w:rPr>
+        <w:t>”</w:t>
+      </w:r>
+      <w:r>
+        <w:rPr>
+          <w:noProof/>
+        </w:rPr>
+        <w:t>, mount_point = “/mnt/testing”,extra_configs = {</w:t>
+      </w:r>
+      <w:r>
+        <w:t xml:space="preserve"> </w:t>
+      </w:r>
+      <w:r>
+        <w:rPr>
+          <w:noProof/>
+        </w:rPr>
+        <w:t>"fs.azure.account.key.{0}.blob.core.windows.net".format(storage_account_name): storage_account_key</w:t>
+      </w:r>
+      <w:r>
+        <w:rPr>
+          <w:noProof/>
+        </w:rPr>
+        <w:t>}</w:t>
+      </w:r>
+      <w:r>
+        <w:rPr>
+          <w:noProof/>
+        </w:rPr>
+        <w:br/>
+      </w:r>
       <w:r>
         <w:rPr>
           <w:noProof/>
         </w:rPr>
         <w:drawing>
-          <wp:inline distT="0" distB="0" distL="0" distR="0" wp14:anchorId="714724C3" wp14:editId="6C1B624C">
-            <wp:extent cx="9277350" cy="1020509"/>
-            <wp:effectExtent l="0" t="0" r="0" b="8255"/>
-            <wp:docPr id="17" name="Picture 17"/>
+          <wp:inline distT="0" distB="0" distL="0" distR="0" wp14:anchorId="46FAB4F4" wp14:editId="3A80D452">
+            <wp:extent cx="6616700" cy="1700678"/>
+            <wp:effectExtent l="0" t="0" r="0" b="0"/>
+            <wp:docPr id="11" name="Picture 11"/>
             <wp:cNvGraphicFramePr>
               <a:graphicFrameLocks xmlns:a="http://schemas.openxmlformats.org/drawingml/2006/main" noChangeAspect="1"/>
             </wp:cNvGraphicFramePr>
@@ -1709,6 +1789,410 @@
                   <pic:spPr>
                     <a:xfrm>
                       <a:off x="0" y="0"/>
+                      <a:ext cx="6631715" cy="1704537"/>
+                    </a:xfrm>
+                    <a:prstGeom prst="rect">
+                      <a:avLst/>
+                    </a:prstGeom>
+                  </pic:spPr>
+                </pic:pic>
+              </a:graphicData>
+            </a:graphic>
+          </wp:inline>
+        </w:drawing>
+      </w:r>
+      <w:r>
+        <w:rPr>
+          <w:noProof/>
+        </w:rPr>
+        <w:br/>
+        <w:t xml:space="preserve">You check the existing mounts with </w:t>
+      </w:r>
+      <w:r>
+        <w:rPr>
+          <w:b/>
+          <w:bCs/>
+          <w:noProof/>
+        </w:rPr>
+        <w:t>display(dbutils.fs.mounts())</w:t>
+      </w:r>
+      <w:r>
+        <w:rPr>
+          <w:b/>
+          <w:bCs/>
+          <w:noProof/>
+        </w:rPr>
+        <w:br/>
+      </w:r>
+      <w:r>
+        <w:rPr>
+          <w:noProof/>
+        </w:rPr>
+        <w:t>To</w:t>
+      </w:r>
+      <w:r>
+        <w:rPr>
+          <w:b/>
+          <w:bCs/>
+          <w:noProof/>
+        </w:rPr>
+        <w:t xml:space="preserve"> </w:t>
+      </w:r>
+      <w:r>
+        <w:rPr>
+          <w:noProof/>
+        </w:rPr>
+        <w:t>u</w:t>
+      </w:r>
+      <w:r>
+        <w:rPr>
+          <w:noProof/>
+        </w:rPr>
+        <w:t xml:space="preserve">nmount, </w:t>
+      </w:r>
+      <w:r>
+        <w:rPr>
+          <w:b/>
+          <w:bCs/>
+          <w:noProof/>
+        </w:rPr>
+        <w:t xml:space="preserve">dbutils.fs.unmount('/mnt/testing') </w:t>
+      </w:r>
+      <w:r>
+        <w:rPr>
+          <w:b/>
+          <w:bCs/>
+          <w:noProof/>
+        </w:rPr>
+        <w:br/>
+      </w:r>
+      <w:r>
+        <w:rPr>
+          <w:noProof/>
+        </w:rPr>
+        <w:t>To browse the DBFS it has to be enabled in Settings | Admin Console | Workspace settings | Advanced | DBFS File Browser</w:t>
+      </w:r>
+      <w:r>
+        <w:rPr>
+          <w:noProof/>
+        </w:rPr>
+        <w:br/>
+      </w:r>
+      <w:r>
+        <w:rPr>
+          <w:noProof/>
+        </w:rPr>
+        <w:drawing>
+          <wp:inline distT="0" distB="0" distL="0" distR="0" wp14:anchorId="79094922" wp14:editId="6B8FF28E">
+            <wp:extent cx="4892434" cy="3683000"/>
+            <wp:effectExtent l="0" t="0" r="3810" b="0"/>
+            <wp:docPr id="12" name="Picture 12"/>
+            <wp:cNvGraphicFramePr>
+              <a:graphicFrameLocks xmlns:a="http://schemas.openxmlformats.org/drawingml/2006/main" noChangeAspect="1"/>
+            </wp:cNvGraphicFramePr>
+            <a:graphic xmlns:a="http://schemas.openxmlformats.org/drawingml/2006/main">
+              <a:graphicData uri="http://schemas.openxmlformats.org/drawingml/2006/picture">
+                <pic:pic xmlns:pic="http://schemas.openxmlformats.org/drawingml/2006/picture">
+                  <pic:nvPicPr>
+                    <pic:cNvPr id="1" name=""/>
+                    <pic:cNvPicPr/>
+                  </pic:nvPicPr>
+                  <pic:blipFill>
+                    <a:blip r:embed="rId30"/>
+                    <a:stretch>
+                      <a:fillRect/>
+                    </a:stretch>
+                  </pic:blipFill>
+                  <pic:spPr>
+                    <a:xfrm>
+                      <a:off x="0" y="0"/>
+                      <a:ext cx="4902146" cy="3690311"/>
+                    </a:xfrm>
+                    <a:prstGeom prst="rect">
+                      <a:avLst/>
+                    </a:prstGeom>
+                  </pic:spPr>
+                </pic:pic>
+              </a:graphicData>
+            </a:graphic>
+          </wp:inline>
+        </w:drawing>
+      </w:r>
+      <w:r>
+        <w:rPr>
+          <w:noProof/>
+        </w:rPr>
+        <w:t xml:space="preserve">           </w:t>
+      </w:r>
+      <w:r>
+        <w:rPr>
+          <w:noProof/>
+        </w:rPr>
+        <w:drawing>
+          <wp:inline distT="0" distB="0" distL="0" distR="0" wp14:anchorId="530DCEF9" wp14:editId="4F1F3168">
+            <wp:extent cx="5429250" cy="2725615"/>
+            <wp:effectExtent l="0" t="0" r="0" b="0"/>
+            <wp:docPr id="13" name="Picture 13"/>
+            <wp:cNvGraphicFramePr>
+              <a:graphicFrameLocks xmlns:a="http://schemas.openxmlformats.org/drawingml/2006/main" noChangeAspect="1"/>
+            </wp:cNvGraphicFramePr>
+            <a:graphic xmlns:a="http://schemas.openxmlformats.org/drawingml/2006/main">
+              <a:graphicData uri="http://schemas.openxmlformats.org/drawingml/2006/picture">
+                <pic:pic xmlns:pic="http://schemas.openxmlformats.org/drawingml/2006/picture">
+                  <pic:nvPicPr>
+                    <pic:cNvPr id="1" name=""/>
+                    <pic:cNvPicPr/>
+                  </pic:nvPicPr>
+                  <pic:blipFill>
+                    <a:blip r:embed="rId31"/>
+                    <a:stretch>
+                      <a:fillRect/>
+                    </a:stretch>
+                  </pic:blipFill>
+                  <pic:spPr>
+                    <a:xfrm>
+                      <a:off x="0" y="0"/>
+                      <a:ext cx="5442210" cy="2732121"/>
+                    </a:xfrm>
+                    <a:prstGeom prst="rect">
+                      <a:avLst/>
+                    </a:prstGeom>
+                  </pic:spPr>
+                </pic:pic>
+              </a:graphicData>
+            </a:graphic>
+          </wp:inline>
+        </w:drawing>
+      </w:r>
+      <w:r>
+        <w:rPr>
+          <w:noProof/>
+        </w:rPr>
+        <w:br/>
+      </w:r>
+      <w:r>
+        <w:t xml:space="preserve">Read the article </w:t>
+      </w:r>
+      <w:hyperlink r:id="rId32" w:history="1">
+        <w:r>
+          <w:rPr>
+            <w:rStyle w:val="Hyperlink"/>
+          </w:rPr>
+          <w:t>https://docs.microsoft.com/en-us/azure/databricks/data/databricks-file-system</w:t>
+        </w:r>
+      </w:hyperlink>
+      <w:r>
+        <w:t xml:space="preserve"> to learn</w:t>
+      </w:r>
+      <w:r>
+        <w:t xml:space="preserve"> more</w:t>
+      </w:r>
+      <w:r>
+        <w:t xml:space="preserve"> about DBFS</w:t>
+      </w:r>
+    </w:p>
+    <w:p>
+      <w:pPr>
+        <w:pStyle w:val="ListParagraph"/>
+      </w:pPr>
+      <w:r>
+        <w:rPr>
+          <w:noProof/>
+        </w:rPr>
+        <w:br/>
+      </w:r>
+    </w:p>
+    <w:p>
+      <w:pPr>
+        <w:pStyle w:val="ListParagraph"/>
+        <w:numPr>
+          <w:ilvl w:val="0"/>
+          <w:numId w:val="1"/>
+        </w:numPr>
+      </w:pPr>
+      <w:r>
+        <w:t xml:space="preserve">After executing </w:t>
+      </w:r>
+      <w:r>
+        <w:t>.\dp-203-setup-Part02.ps1</w:t>
+      </w:r>
+      <w:r>
+        <w:t>,</w:t>
+      </w:r>
+      <w:r>
+        <w:t xml:space="preserve"> </w:t>
+      </w:r>
+      <w:proofErr w:type="spellStart"/>
+      <w:r>
+        <w:rPr>
+          <w:b/>
+          <w:bCs/>
+        </w:rPr>
+        <w:t>azcopy</w:t>
+      </w:r>
+      <w:proofErr w:type="spellEnd"/>
+      <w:r>
+        <w:t xml:space="preserve"> will have copied a lot of files to the </w:t>
+      </w:r>
+      <w:proofErr w:type="spellStart"/>
+      <w:r>
+        <w:t>datalake</w:t>
+      </w:r>
+      <w:proofErr w:type="spellEnd"/>
+      <w:r>
+        <w:t xml:space="preserve">. The source is in </w:t>
+      </w:r>
+      <w:proofErr w:type="spellStart"/>
+      <w:r>
+        <w:t>AllFiles</w:t>
+      </w:r>
+      <w:proofErr w:type="spellEnd"/>
+      <w:r>
+        <w:t xml:space="preserve">. In wwi-02\online-user-profiles-01 there are 100000 </w:t>
+      </w:r>
+      <w:r>
+        <w:t>JSON</w:t>
+      </w:r>
+      <w:r>
+        <w:t xml:space="preserve"> files.</w:t>
+      </w:r>
+      <w:r>
+        <w:br/>
+      </w:r>
+      <w:r>
+        <w:rPr>
+          <w:noProof/>
+        </w:rPr>
+        <w:drawing>
+          <wp:inline distT="0" distB="0" distL="0" distR="0" wp14:anchorId="075DAA9F" wp14:editId="0222E62B">
+            <wp:extent cx="4398055" cy="3275679"/>
+            <wp:effectExtent l="0" t="0" r="2540" b="1270"/>
+            <wp:docPr id="1" name="Picture 1"/>
+            <wp:cNvGraphicFramePr>
+              <a:graphicFrameLocks xmlns:a="http://schemas.openxmlformats.org/drawingml/2006/main" noChangeAspect="1"/>
+            </wp:cNvGraphicFramePr>
+            <a:graphic xmlns:a="http://schemas.openxmlformats.org/drawingml/2006/main">
+              <a:graphicData uri="http://schemas.openxmlformats.org/drawingml/2006/picture">
+                <pic:pic xmlns:pic="http://schemas.openxmlformats.org/drawingml/2006/picture">
+                  <pic:nvPicPr>
+                    <pic:cNvPr id="1" name=""/>
+                    <pic:cNvPicPr/>
+                  </pic:nvPicPr>
+                  <pic:blipFill>
+                    <a:blip r:embed="rId33"/>
+                    <a:stretch>
+                      <a:fillRect/>
+                    </a:stretch>
+                  </pic:blipFill>
+                  <pic:spPr>
+                    <a:xfrm>
+                      <a:off x="0" y="0"/>
+                      <a:ext cx="4419386" cy="3291567"/>
+                    </a:xfrm>
+                    <a:prstGeom prst="rect">
+                      <a:avLst/>
+                    </a:prstGeom>
+                  </pic:spPr>
+                </pic:pic>
+              </a:graphicData>
+            </a:graphic>
+          </wp:inline>
+        </w:drawing>
+      </w:r>
+      <w:r>
+        <w:t xml:space="preserve">                </w:t>
+      </w:r>
+      <w:r>
+        <w:rPr>
+          <w:noProof/>
+        </w:rPr>
+        <w:drawing>
+          <wp:inline distT="0" distB="0" distL="0" distR="0" wp14:anchorId="118DE082" wp14:editId="32CAD40E">
+            <wp:extent cx="4422576" cy="2844165"/>
+            <wp:effectExtent l="0" t="0" r="0" b="0"/>
+            <wp:docPr id="2" name="Picture 2"/>
+            <wp:cNvGraphicFramePr>
+              <a:graphicFrameLocks xmlns:a="http://schemas.openxmlformats.org/drawingml/2006/main" noChangeAspect="1"/>
+            </wp:cNvGraphicFramePr>
+            <a:graphic xmlns:a="http://schemas.openxmlformats.org/drawingml/2006/main">
+              <a:graphicData uri="http://schemas.openxmlformats.org/drawingml/2006/picture">
+                <pic:pic xmlns:pic="http://schemas.openxmlformats.org/drawingml/2006/picture">
+                  <pic:nvPicPr>
+                    <pic:cNvPr id="1" name=""/>
+                    <pic:cNvPicPr/>
+                  </pic:nvPicPr>
+                  <pic:blipFill>
+                    <a:blip r:embed="rId34"/>
+                    <a:stretch>
+                      <a:fillRect/>
+                    </a:stretch>
+                  </pic:blipFill>
+                  <pic:spPr>
+                    <a:xfrm>
+                      <a:off x="0" y="0"/>
+                      <a:ext cx="4447381" cy="2860117"/>
+                    </a:xfrm>
+                    <a:prstGeom prst="rect">
+                      <a:avLst/>
+                    </a:prstGeom>
+                  </pic:spPr>
+                </pic:pic>
+              </a:graphicData>
+            </a:graphic>
+          </wp:inline>
+        </w:drawing>
+      </w:r>
+    </w:p>
+    <w:p>
+      <w:pPr>
+        <w:pStyle w:val="ListParagraph"/>
+        <w:numPr>
+          <w:ilvl w:val="0"/>
+          <w:numId w:val="1"/>
+        </w:numPr>
+      </w:pPr>
+      <w:r>
+        <w:t>Be aware that Part02 will write variables to Part</w:t>
+      </w:r>
+      <w:r>
+        <w:t>03.</w:t>
+      </w:r>
+      <w:r>
+        <w:br/>
+      </w:r>
+    </w:p>
+    <w:p>
+      <w:pPr>
+        <w:pStyle w:val="ListParagraph"/>
+      </w:pPr>
+      <w:r>
+        <w:rPr>
+          <w:noProof/>
+        </w:rPr>
+        <w:drawing>
+          <wp:inline distT="0" distB="0" distL="0" distR="0" wp14:anchorId="714724C3" wp14:editId="6C1B624C">
+            <wp:extent cx="9277350" cy="1020509"/>
+            <wp:effectExtent l="0" t="0" r="0" b="8255"/>
+            <wp:docPr id="17" name="Picture 17"/>
+            <wp:cNvGraphicFramePr>
+              <a:graphicFrameLocks xmlns:a="http://schemas.openxmlformats.org/drawingml/2006/main" noChangeAspect="1"/>
+            </wp:cNvGraphicFramePr>
+            <a:graphic xmlns:a="http://schemas.openxmlformats.org/drawingml/2006/main">
+              <a:graphicData uri="http://schemas.openxmlformats.org/drawingml/2006/picture">
+                <pic:pic xmlns:pic="http://schemas.openxmlformats.org/drawingml/2006/picture">
+                  <pic:nvPicPr>
+                    <pic:cNvPr id="1" name=""/>
+                    <pic:cNvPicPr/>
+                  </pic:nvPicPr>
+                  <pic:blipFill>
+                    <a:blip r:embed="rId35"/>
+                    <a:stretch>
+                      <a:fillRect/>
+                    </a:stretch>
+                  </pic:blipFill>
+                  <pic:spPr>
+                    <a:xfrm>
+                      <a:off x="0" y="0"/>
                       <a:ext cx="9377211" cy="1031494"/>
                     </a:xfrm>
                     <a:prstGeom prst="rect">
@@ -1757,7 +2241,7 @@
                     <pic:cNvPicPr/>
                   </pic:nvPicPr>
                   <pic:blipFill>
-                    <a:blip r:embed="rId30"/>
+                    <a:blip r:embed="rId36"/>
                     <a:stretch>
                       <a:fillRect/>
                     </a:stretch>

</xml_diff>